<commit_message>
Did some work on midterm
</commit_message>
<xml_diff>
--- a/Midterm/Midterm.docx
+++ b/Midterm/Midterm.docx
@@ -21,29 +21,7 @@
           <w:szCs w:val="24"/>
           <w:bdr w:val="none" w:sz="0" w:space="0" w:color="auto" w:frame="1"/>
         </w:rPr>
-        <w:t xml:space="preserve">How can the history of the Russian American Colony, the Hudson’s Bay Company (HBC) and the Americanization of the PNW be understood by the theories presented by </w:t>
-      </w:r>
-      <w:proofErr w:type="spellStart"/>
-      <w:r>
-        <w:rPr>
-          <w:rFonts w:ascii="inherit" w:eastAsia="Times New Roman" w:hAnsi="inherit" w:cs="Arial"/>
-          <w:color w:val="000000"/>
-          <w:sz w:val="24"/>
-          <w:szCs w:val="24"/>
-          <w:bdr w:val="none" w:sz="0" w:space="0" w:color="auto" w:frame="1"/>
-        </w:rPr>
-        <w:t>Scholte</w:t>
-      </w:r>
-      <w:proofErr w:type="spellEnd"/>
-      <w:r>
-        <w:rPr>
-          <w:rFonts w:ascii="inherit" w:eastAsia="Times New Roman" w:hAnsi="inherit" w:cs="Arial"/>
-          <w:color w:val="000000"/>
-          <w:sz w:val="24"/>
-          <w:szCs w:val="24"/>
-          <w:bdr w:val="none" w:sz="0" w:space="0" w:color="auto" w:frame="1"/>
-        </w:rPr>
-        <w:t xml:space="preserve"> in Chapter 4? Please employ at least </w:t>
+        <w:t>How can the history of the Russian American Colony, the Hudson’s Bay Company (HBC) and the Americanization of the PNW be understood by the theories presented by Scholte in Chapter 4? Please employ at least </w:t>
       </w:r>
       <w:r>
         <w:rPr>
@@ -252,6 +230,30 @@
     <w:p>
       <w:pPr>
         <w:numPr>
+          <w:ilvl w:val="1"/>
+          <w:numId w:val="1"/>
+        </w:numPr>
+        <w:spacing w:after="0" w:line="240" w:lineRule="auto"/>
+      </w:pPr>
+      <w:r>
+        <w:t>The markets of the fur trade bring the Russians, the HBC, and (? Double check) Americanization of the PNW</w:t>
+      </w:r>
+    </w:p>
+    <w:p>
+      <w:pPr>
+        <w:numPr>
+          <w:ilvl w:val="1"/>
+          <w:numId w:val="1"/>
+        </w:numPr>
+        <w:spacing w:after="0" w:line="240" w:lineRule="auto"/>
+      </w:pPr>
+      <w:r>
+        <w:t>The markets of lumber bringing so many people to Oregon / coos bay in Americanization of the PNW</w:t>
+      </w:r>
+    </w:p>
+    <w:p>
+      <w:pPr>
+        <w:numPr>
           <w:ilvl w:val="0"/>
           <w:numId w:val="1"/>
         </w:numPr>
@@ -293,6 +295,33 @@
         </w:numPr>
         <w:spacing w:after="0" w:line="240" w:lineRule="auto"/>
       </w:pPr>
+      <w:r>
+        <w:t>State forming (Oregon, ect.)</w:t>
+      </w:r>
+    </w:p>
+    <w:p>
+      <w:pPr>
+        <w:numPr>
+          <w:ilvl w:val="1"/>
+          <w:numId w:val="1"/>
+        </w:numPr>
+        <w:spacing w:after="0" w:line="240" w:lineRule="auto"/>
+      </w:pPr>
+      <w:r>
+        <w:t>Russian relations of buying Alaska</w:t>
+      </w:r>
+    </w:p>
+    <w:p>
+      <w:pPr>
+        <w:numPr>
+          <w:ilvl w:val="1"/>
+          <w:numId w:val="1"/>
+        </w:numPr>
+        <w:spacing w:after="0" w:line="240" w:lineRule="auto"/>
+      </w:pPr>
+      <w:r>
+        <w:t>French relations of buying the Louisiana purchase (not the lousiana purchase, but the one where they buy the PNW territory)</w:t>
+      </w:r>
     </w:p>
     <w:p>
       <w:pPr>
@@ -302,11 +331,9 @@
         </w:numPr>
         <w:spacing w:after="0" w:line="240" w:lineRule="auto"/>
       </w:pPr>
-      <w:proofErr w:type="spellStart"/>
       <w:r>
         <w:t>Marxisms</w:t>
       </w:r>
-      <w:proofErr w:type="spellEnd"/>
     </w:p>
     <w:p>
       <w:pPr>
@@ -376,11 +403,9 @@
         </w:numPr>
         <w:spacing w:after="0" w:line="240" w:lineRule="auto"/>
       </w:pPr>
-      <w:proofErr w:type="spellStart"/>
       <w:r>
         <w:t>Constructivisms</w:t>
       </w:r>
-      <w:proofErr w:type="spellEnd"/>
     </w:p>
     <w:p>
       <w:pPr>
@@ -415,17 +440,7 @@
         <w:spacing w:after="0" w:line="240" w:lineRule="auto"/>
       </w:pPr>
       <w:r>
-        <w:t xml:space="preserve">Ecological issues (global warming, </w:t>
-      </w:r>
-      <w:proofErr w:type="spellStart"/>
-      <w:proofErr w:type="gramStart"/>
-      <w:r>
-        <w:t>ect</w:t>
-      </w:r>
-      <w:proofErr w:type="spellEnd"/>
-      <w:proofErr w:type="gramEnd"/>
-      <w:r>
-        <w:t>.)</w:t>
+        <w:t>Ecological issues (global warming, ect.)</w:t>
       </w:r>
     </w:p>
     <w:p>
@@ -467,6 +482,18 @@
     <w:p>
       <w:pPr>
         <w:numPr>
+          <w:ilvl w:val="1"/>
+          <w:numId w:val="1"/>
+        </w:numPr>
+        <w:spacing w:after="0" w:line="240" w:lineRule="auto"/>
+      </w:pPr>
+      <w:r>
+        <w:t>Manifest destiny (connect to manifest destiny in postmodernisms too) (broad topics that hit many points and can be interrelated are best for this paper)</w:t>
+      </w:r>
+    </w:p>
+    <w:p>
+      <w:pPr>
+        <w:numPr>
           <w:ilvl w:val="0"/>
           <w:numId w:val="1"/>
         </w:numPr>
@@ -485,6 +512,7 @@
         <w:spacing w:after="0" w:line="240" w:lineRule="auto"/>
       </w:pPr>
       <w:r>
+        <w:lastRenderedPageBreak/>
         <w:t>Main focus: knowledge power</w:t>
       </w:r>
     </w:p>
@@ -545,17 +573,19 @@
         <w:spacing w:after="0" w:line="240" w:lineRule="auto"/>
       </w:pPr>
       <w:r>
-        <w:t xml:space="preserve">Higher powers determining what you need to know (ex: general </w:t>
-      </w:r>
-      <w:proofErr w:type="spellStart"/>
-      <w:proofErr w:type="gramStart"/>
-      <w:r>
-        <w:t>ed</w:t>
-      </w:r>
-      <w:proofErr w:type="spellEnd"/>
-      <w:proofErr w:type="gramEnd"/>
-      <w:r>
-        <w:t xml:space="preserve"> classes in college.)</w:t>
+        <w:t>Higher powers determining what you need to know (ex: general ed classes in college.)</w:t>
+      </w:r>
+    </w:p>
+    <w:p>
+      <w:pPr>
+        <w:numPr>
+          <w:ilvl w:val="1"/>
+          <w:numId w:val="1"/>
+        </w:numPr>
+        <w:spacing w:after="0" w:line="240" w:lineRule="auto"/>
+      </w:pPr>
+      <w:r>
+        <w:t>Have to follow the logical path and take care of the environment so it keeps producing (maybe?) – “sustainable practices”</w:t>
       </w:r>
     </w:p>
     <w:p>
@@ -591,13 +621,892 @@
         <w:spacing w:after="0" w:line="240" w:lineRule="auto"/>
       </w:pPr>
       <w:r>
-        <w:lastRenderedPageBreak/>
         <w:t>Globalization explained as a product of masculinist behaviors and patriarchal subordinations</w:t>
       </w:r>
     </w:p>
     <w:p>
-      <w:bookmarkStart w:id="0" w:name="_GoBack"/>
-      <w:bookmarkEnd w:id="0"/>
+      <w:pPr>
+        <w:numPr>
+          <w:ilvl w:val="1"/>
+          <w:numId w:val="1"/>
+        </w:numPr>
+        <w:spacing w:after="0" w:line="240" w:lineRule="auto"/>
+      </w:pPr>
+      <w:r>
+        <w:t>Good relations of native women to incoming men from Russain American Colony, HBC, and Americanization of the PWN – Louis and Clarke (HBC or Americanization</w:t>
+      </w:r>
+      <w:r>
+        <w:t>?</w:t>
+      </w:r>
+      <w:r>
+        <w:t>)</w:t>
+      </w:r>
+      <w:r>
+        <w:t>, ability of Sacajawea to vote, ect.</w:t>
+      </w:r>
+    </w:p>
+    <w:p>
+      <w:pPr>
+        <w:rPr>
+          <w:ins w:id="0" w:author="nahallacman b" w:date="2015-05-03T23:11:00Z"/>
+        </w:rPr>
+      </w:pPr>
+    </w:p>
+    <w:p>
+      <w:pPr>
+        <w:rPr>
+          <w:ins w:id="1" w:author="nahallacman b" w:date="2015-05-03T23:11:00Z"/>
+        </w:rPr>
+      </w:pPr>
+      <w:ins w:id="2" w:author="nahallacman b" w:date="2015-05-03T23:12:00Z">
+        <w:r>
+          <w:t>Liberalisms</w:t>
+        </w:r>
+      </w:ins>
+    </w:p>
+    <w:p>
+      <w:pPr>
+        <w:rPr>
+          <w:ins w:id="3" w:author="nahallacman b" w:date="2015-05-03T23:21:00Z"/>
+        </w:rPr>
+      </w:pPr>
+      <w:ins w:id="4" w:author="nahallacman b" w:date="2015-05-03T23:11:00Z">
+        <w:r>
+          <w:t>Fur trade</w:t>
+        </w:r>
+      </w:ins>
+    </w:p>
+    <w:p>
+      <w:pPr>
+        <w:rPr>
+          <w:ins w:id="5" w:author="nahallacman b" w:date="2015-05-03T23:26:00Z"/>
+        </w:rPr>
+      </w:pPr>
+      <w:ins w:id="6" w:author="nahallacman b" w:date="2015-05-03T23:21:00Z">
+        <w:r>
+          <w:tab/>
+        </w:r>
+      </w:ins>
+      <w:ins w:id="7" w:author="nahallacman b" w:date="2015-05-03T23:25:00Z">
+        <w:r>
+          <w:t xml:space="preserve">The beginnings of the Russia American Colony are rooted in </w:t>
+        </w:r>
+      </w:ins>
+      <w:ins w:id="8" w:author="nahallacman b" w:date="2015-05-03T23:21:00Z">
+        <w:r>
+          <w:t>Russian Tsars giv</w:t>
+        </w:r>
+      </w:ins>
+      <w:ins w:id="9" w:author="nahallacman b" w:date="2015-05-03T23:25:00Z">
+        <w:r>
+          <w:t xml:space="preserve">ing </w:t>
+        </w:r>
+      </w:ins>
+      <w:ins w:id="10" w:author="nahallacman b" w:date="2015-05-03T23:21:00Z">
+        <w:r>
+          <w:t>permission to explorers to find out what is out across the Bering Strait</w:t>
+        </w:r>
+      </w:ins>
+      <w:ins w:id="11" w:author="nahallacman b" w:date="2015-05-03T23:22:00Z">
+        <w:r>
+          <w:t xml:space="preserve">, </w:t>
+        </w:r>
+      </w:ins>
+    </w:p>
+    <w:p>
+      <w:pPr>
+        <w:rPr>
+          <w:ins w:id="12" w:author="nahallacman b" w:date="2015-05-03T23:26:00Z"/>
+        </w:rPr>
+      </w:pPr>
+      <w:ins w:id="13" w:author="nahallacman b" w:date="2015-05-03T23:22:00Z">
+        <w:r>
+          <w:t xml:space="preserve">so Vitus Bering </w:t>
+        </w:r>
+      </w:ins>
+      <w:ins w:id="14" w:author="nahallacman b" w:date="2015-05-03T23:23:00Z">
+        <w:r>
+          <w:t xml:space="preserve">goes out and discovers the area </w:t>
+        </w:r>
+      </w:ins>
+      <w:ins w:id="15" w:author="nahallacman b" w:date="2015-05-03T23:24:00Z">
+        <w:r>
+          <w:t>has a wealth of furs.</w:t>
+        </w:r>
+      </w:ins>
+      <w:ins w:id="16" w:author="nahallacman b" w:date="2015-05-03T23:26:00Z">
+        <w:r>
+          <w:t xml:space="preserve"> </w:t>
+        </w:r>
+      </w:ins>
+      <w:ins w:id="17" w:author="nahallacman b" w:date="2015-05-03T23:24:00Z">
+        <w:r>
+          <w:t xml:space="preserve"> </w:t>
+        </w:r>
+      </w:ins>
+    </w:p>
+    <w:p>
+      <w:pPr>
+        <w:rPr>
+          <w:ins w:id="18" w:author="nahallacman b" w:date="2015-05-03T23:27:00Z"/>
+        </w:rPr>
+      </w:pPr>
+      <w:ins w:id="19" w:author="nahallacman b" w:date="2015-05-03T23:24:00Z">
+        <w:r>
+          <w:t xml:space="preserve">This allows </w:t>
+        </w:r>
+      </w:ins>
+      <w:ins w:id="20" w:author="nahallacman b" w:date="2015-05-03T23:13:00Z">
+        <w:r>
+          <w:t>Baranov and Shelekov</w:t>
+        </w:r>
+      </w:ins>
+      <w:ins w:id="21" w:author="nahallacman b" w:date="2015-05-03T23:24:00Z">
+        <w:r>
+          <w:t xml:space="preserve"> to</w:t>
+        </w:r>
+      </w:ins>
+      <w:ins w:id="22" w:author="nahallacman b" w:date="2015-05-03T23:13:00Z">
+        <w:r>
+          <w:t xml:space="preserve"> </w:t>
+        </w:r>
+      </w:ins>
+      <w:ins w:id="23" w:author="nahallacman b" w:date="2015-05-03T23:19:00Z">
+        <w:r>
+          <w:t>ge</w:t>
+        </w:r>
+        <w:r>
+          <w:t xml:space="preserve">t </w:t>
+        </w:r>
+      </w:ins>
+      <w:ins w:id="24" w:author="nahallacman b" w:date="2015-05-03T23:13:00Z">
+        <w:r>
+          <w:t xml:space="preserve">permission from Tsars to explore and set up fur trade in </w:t>
+        </w:r>
+      </w:ins>
+      <w:ins w:id="25" w:author="nahallacman b" w:date="2015-05-03T23:20:00Z">
+        <w:r>
+          <w:t>Alaska</w:t>
+        </w:r>
+      </w:ins>
+      <w:ins w:id="26" w:author="nahallacman b" w:date="2015-05-03T23:24:00Z">
+        <w:r>
+          <w:t>. The excess of natural resources of fur attracted the market</w:t>
+        </w:r>
+      </w:ins>
+      <w:ins w:id="27" w:author="nahallacman b" w:date="2015-05-03T23:27:00Z">
+        <w:r>
+          <w:t xml:space="preserve"> so trappers set out to try and get rich quick by collecting sea otter fur and returning it to Russia for sale.</w:t>
+        </w:r>
+      </w:ins>
+    </w:p>
+    <w:p>
+      <w:pPr>
+        <w:rPr>
+          <w:ins w:id="28" w:author="nahallacman b" w:date="2015-05-03T23:29:00Z"/>
+        </w:rPr>
+      </w:pPr>
+      <w:ins w:id="29" w:author="nahallacman b" w:date="2015-05-03T23:28:00Z">
+        <w:r>
+          <w:t>Get rich quick</w:t>
+        </w:r>
+      </w:ins>
+      <w:ins w:id="30" w:author="nahallacman b" w:date="2015-05-03T23:29:00Z">
+        <w:r>
+          <w:t xml:space="preserve"> from fur</w:t>
+        </w:r>
+      </w:ins>
+      <w:ins w:id="31" w:author="nahallacman b" w:date="2015-05-03T23:28:00Z">
+        <w:r>
+          <w:t xml:space="preserve"> resonates with the </w:t>
+        </w:r>
+      </w:ins>
+      <w:ins w:id="32" w:author="nahallacman b" w:date="2015-05-03T23:29:00Z">
+        <w:r>
+          <w:t>Hudson Bay Company origins, except using beavers instead of sea otters. Again there was a large supply of natural resources available so it was very profitable to create the Hudson Bay Company.</w:t>
+        </w:r>
+      </w:ins>
+    </w:p>
+    <w:p>
+      <w:pPr>
+        <w:rPr>
+          <w:ins w:id="33" w:author="nahallacman b" w:date="2015-05-03T23:35:00Z"/>
+        </w:rPr>
+      </w:pPr>
+      <w:ins w:id="34" w:author="nahallacman b" w:date="2015-05-03T23:30:00Z">
+        <w:r>
+          <w:t>Get rich quick also resonates</w:t>
+        </w:r>
+      </w:ins>
+      <w:ins w:id="35" w:author="nahallacman b" w:date="2015-05-03T23:34:00Z">
+        <w:r>
+          <w:t xml:space="preserve"> with the gold rush of </w:t>
+        </w:r>
+      </w:ins>
+      <w:ins w:id="36" w:author="nahallacman b" w:date="2015-05-03T23:35:00Z">
+        <w:r>
+          <w:t>California</w:t>
+        </w:r>
+      </w:ins>
+      <w:ins w:id="37" w:author="nahallacman b" w:date="2015-05-03T23:34:00Z">
+        <w:r>
+          <w:t xml:space="preserve"> </w:t>
+        </w:r>
+      </w:ins>
+      <w:ins w:id="38" w:author="nahallacman b" w:date="2015-05-03T23:35:00Z">
+        <w:r>
+          <w:t>which was supplied by cites all over the PNW</w:t>
+        </w:r>
+      </w:ins>
+    </w:p>
+    <w:p>
+      <w:pPr>
+        <w:rPr>
+          <w:ins w:id="39" w:author="nahallacman b" w:date="2015-05-03T23:35:00Z"/>
+        </w:rPr>
+      </w:pPr>
+      <w:ins w:id="40" w:author="nahallacman b" w:date="2015-05-03T23:35:00Z">
+        <w:r>
+          <w:tab/>
+          <w:t>And with the lumber trade</w:t>
+        </w:r>
+      </w:ins>
+    </w:p>
+    <w:p>
+      <w:pPr>
+        <w:rPr>
+          <w:ins w:id="41" w:author="nahallacman b" w:date="2015-05-03T23:44:00Z"/>
+        </w:rPr>
+      </w:pPr>
+      <w:ins w:id="42" w:author="nahallacman b" w:date="2015-05-03T23:35:00Z">
+        <w:r>
+          <w:tab/>
+          <w:t>And the second gold rush of Alaska, especially in the supply side of things</w:t>
+        </w:r>
+      </w:ins>
+      <w:ins w:id="43" w:author="nahallacman b" w:date="2015-05-03T23:36:00Z">
+        <w:r>
+          <w:t xml:space="preserve">, </w:t>
+        </w:r>
+      </w:ins>
+    </w:p>
+    <w:p>
+      <w:pPr>
+        <w:rPr>
+          <w:ins w:id="44" w:author="nahallacman b" w:date="2015-05-03T23:37:00Z"/>
+        </w:rPr>
+      </w:pPr>
+      <w:ins w:id="45" w:author="nahallacman b" w:date="2015-05-03T23:44:00Z">
+        <w:r>
+          <w:tab/>
+          <w:t xml:space="preserve">And </w:t>
+        </w:r>
+      </w:ins>
+      <w:ins w:id="46" w:author="nahallacman b" w:date="2015-05-03T23:45:00Z">
+        <w:r>
+          <w:t>California</w:t>
+        </w:r>
+      </w:ins>
+      <w:ins w:id="47" w:author="nahallacman b" w:date="2015-05-03T23:44:00Z">
+        <w:r>
+          <w:t xml:space="preserve"> succeeding from Mexico in 1848</w:t>
+        </w:r>
+      </w:ins>
+    </w:p>
+    <w:p>
+      <w:pPr>
+        <w:ind w:firstLine="720"/>
+        <w:rPr>
+          <w:ins w:id="48" w:author="nahallacman b" w:date="2015-05-03T23:32:00Z"/>
+        </w:rPr>
+        <w:pPrChange w:id="49" w:author="nahallacman b" w:date="2015-05-03T23:37:00Z">
+          <w:pPr/>
+        </w:pPrChange>
+      </w:pPr>
+      <w:ins w:id="50" w:author="nahallacman b" w:date="2015-05-03T23:36:00Z">
+        <w:r>
+          <w:t>and Alaska being bought by america</w:t>
+        </w:r>
+      </w:ins>
+    </w:p>
+    <w:p>
+      <w:pPr>
+        <w:rPr>
+          <w:ins w:id="51" w:author="nahallacman b" w:date="2015-05-03T23:39:00Z"/>
+        </w:rPr>
+      </w:pPr>
+      <w:ins w:id="52" w:author="nahallacman b" w:date="2015-05-03T23:37:00Z">
+        <w:r>
+          <w:tab/>
+          <w:t>and Louisiana purchase</w:t>
+        </w:r>
+      </w:ins>
+    </w:p>
+    <w:p>
+      <w:pPr>
+        <w:rPr>
+          <w:ins w:id="53" w:author="nahallacman b" w:date="2015-05-03T23:37:00Z"/>
+        </w:rPr>
+      </w:pPr>
+      <w:ins w:id="54" w:author="nahallacman b" w:date="2015-05-03T23:39:00Z">
+        <w:r>
+          <w:tab/>
+          <w:t>all tied into manifest destiny</w:t>
+        </w:r>
+      </w:ins>
+    </w:p>
+    <w:p>
+      <w:pPr>
+        <w:rPr>
+          <w:ins w:id="55" w:author="nahallacman b" w:date="2015-05-03T23:32:00Z"/>
+        </w:rPr>
+      </w:pPr>
+      <w:ins w:id="56" w:author="nahallacman b" w:date="2015-05-03T23:37:00Z">
+        <w:r>
+          <w:tab/>
+        </w:r>
+      </w:ins>
+    </w:p>
+    <w:p>
+      <w:pPr>
+        <w:rPr>
+          <w:ins w:id="57" w:author="nahallacman b" w:date="2015-05-03T23:33:00Z"/>
+        </w:rPr>
+      </w:pPr>
+      <w:ins w:id="58" w:author="nahallacman b" w:date="2015-05-03T23:32:00Z">
+        <w:r>
+          <w:t xml:space="preserve">Political realisms </w:t>
+        </w:r>
+      </w:ins>
+    </w:p>
+    <w:p>
+      <w:pPr>
+        <w:rPr>
+          <w:ins w:id="59" w:author="nahallacman b" w:date="2015-05-03T23:32:00Z"/>
+        </w:rPr>
+      </w:pPr>
+      <w:ins w:id="60" w:author="nahallacman b" w:date="2015-05-03T23:33:00Z">
+        <w:r>
+          <w:lastRenderedPageBreak/>
+          <w:t>Indigenous People relations</w:t>
+        </w:r>
+      </w:ins>
+    </w:p>
+    <w:p>
+      <w:pPr>
+        <w:rPr>
+          <w:ins w:id="61" w:author="nahallacman b" w:date="2015-05-03T23:33:00Z"/>
+        </w:rPr>
+      </w:pPr>
+      <w:ins w:id="62" w:author="nahallacman b" w:date="2015-05-03T23:32:00Z">
+        <w:r>
+          <w:tab/>
+          <w:t xml:space="preserve">Russian American Colony came and </w:t>
+        </w:r>
+      </w:ins>
+      <w:ins w:id="63" w:author="nahallacman b" w:date="2015-05-03T23:33:00Z">
+        <w:r>
+          <w:t>treated with natives</w:t>
+        </w:r>
+      </w:ins>
+    </w:p>
+    <w:p>
+      <w:pPr>
+        <w:rPr>
+          <w:ins w:id="64" w:author="nahallacman b" w:date="2015-05-03T23:33:00Z"/>
+        </w:rPr>
+      </w:pPr>
+      <w:ins w:id="65" w:author="nahallacman b" w:date="2015-05-03T23:33:00Z">
+        <w:r>
+          <w:tab/>
+          <w:t>HBC came and treaties with natives</w:t>
+        </w:r>
+      </w:ins>
+    </w:p>
+    <w:p>
+      <w:pPr>
+        <w:rPr>
+          <w:ins w:id="66" w:author="nahallacman b" w:date="2015-05-03T23:33:00Z"/>
+        </w:rPr>
+      </w:pPr>
+      <w:ins w:id="67" w:author="nahallacman b" w:date="2015-05-03T23:33:00Z">
+        <w:r>
+          <w:tab/>
+          <w:t>America comes and has treaties</w:t>
+        </w:r>
+      </w:ins>
+    </w:p>
+    <w:p>
+      <w:pPr>
+        <w:rPr>
+          <w:ins w:id="68" w:author="nahallacman b" w:date="2015-05-04T00:09:00Z"/>
+        </w:rPr>
+      </w:pPr>
+      <w:ins w:id="69" w:author="nahallacman b" w:date="2015-05-03T23:33:00Z">
+        <w:r>
+          <w:tab/>
+        </w:r>
+      </w:ins>
+      <w:ins w:id="70" w:author="nahallacman b" w:date="2015-05-03T23:34:00Z">
+        <w:r>
+          <w:t>In all 3 cases, the agreements work out for both sides, but as time goes on it becomes more lopsided to the incoming people.</w:t>
+        </w:r>
+      </w:ins>
+    </w:p>
+    <w:p>
+      <w:pPr>
+        <w:rPr>
+          <w:ins w:id="71" w:author="nahallacman b" w:date="2015-05-03T23:27:00Z"/>
+        </w:rPr>
+      </w:pPr>
+      <w:ins w:id="72" w:author="nahallacman b" w:date="2015-05-04T00:09:00Z">
+        <w:r>
+          <w:t>Treatying to get lands for manifest destiny through other nations</w:t>
+        </w:r>
+      </w:ins>
+    </w:p>
+    <w:p>
+      <w:pPr>
+        <w:rPr>
+          <w:ins w:id="73" w:author="nahallacman b" w:date="2015-05-04T00:09:00Z"/>
+        </w:rPr>
+      </w:pPr>
+      <w:ins w:id="74" w:author="nahallacman b" w:date="2015-05-04T00:02:00Z">
+        <w:r>
+          <w:tab/>
+          <w:t>USA buying Alaska</w:t>
+        </w:r>
+      </w:ins>
+      <w:ins w:id="75" w:author="nahallacman b" w:date="2015-05-04T00:03:00Z">
+        <w:r>
+          <w:t xml:space="preserve"> and</w:t>
+        </w:r>
+      </w:ins>
+      <w:ins w:id="76" w:author="nahallacman b" w:date="2015-05-04T00:02:00Z">
+        <w:r>
+          <w:t xml:space="preserve"> </w:t>
+        </w:r>
+      </w:ins>
+      <w:ins w:id="77" w:author="nahallacman b" w:date="2015-05-04T00:03:00Z">
+        <w:r>
+          <w:t>Louisiana Purchase, letting California and Texas join</w:t>
+        </w:r>
+      </w:ins>
+    </w:p>
+    <w:p>
+      <w:pPr>
+        <w:rPr>
+          <w:ins w:id="78" w:author="nahallacman b" w:date="2015-05-04T01:09:00Z"/>
+        </w:rPr>
+      </w:pPr>
+      <w:ins w:id="79" w:author="nahallacman b" w:date="2015-05-04T00:09:00Z">
+        <w:r>
+          <w:tab/>
+          <w:t>Giving bad treaties to natives for the most part since they didn’t have as much of a sense of land ownership rights</w:t>
+        </w:r>
+      </w:ins>
+    </w:p>
+    <w:p>
+      <w:pPr>
+        <w:rPr>
+          <w:ins w:id="80" w:author="nahallacman b" w:date="2015-05-03T23:20:00Z"/>
+        </w:rPr>
+      </w:pPr>
+      <w:ins w:id="81" w:author="nahallacman b" w:date="2015-05-04T01:09:00Z">
+        <w:r>
+          <w:tab/>
+          <w:t>Forming Oregon, other states.</w:t>
+        </w:r>
+      </w:ins>
+    </w:p>
+    <w:p>
+      <w:pPr>
+        <w:rPr>
+          <w:ins w:id="82" w:author="nahallacman b" w:date="2015-05-03T23:20:00Z"/>
+        </w:rPr>
+      </w:pPr>
+    </w:p>
+    <w:p>
+      <w:pPr>
+        <w:rPr>
+          <w:ins w:id="83" w:author="nahallacman b" w:date="2015-05-03T23:20:00Z"/>
+        </w:rPr>
+      </w:pPr>
+      <w:ins w:id="84" w:author="nahallacman b" w:date="2015-05-03T23:20:00Z">
+        <w:r>
+          <w:t>Constructivisms</w:t>
+        </w:r>
+      </w:ins>
+    </w:p>
+    <w:p>
+      <w:pPr>
+        <w:rPr>
+          <w:ins w:id="85" w:author="nahallacman b" w:date="2015-05-03T23:37:00Z"/>
+        </w:rPr>
+      </w:pPr>
+      <w:ins w:id="86" w:author="nahallacman b" w:date="2015-05-03T23:20:00Z">
+        <w:r>
+          <w:tab/>
+        </w:r>
+      </w:ins>
+      <w:ins w:id="87" w:author="nahallacman b" w:date="2015-05-03T23:37:00Z">
+        <w:r>
+          <w:t>Reasons to move to the PNW</w:t>
+        </w:r>
+      </w:ins>
+    </w:p>
+    <w:p>
+      <w:pPr>
+        <w:pStyle w:val="ListParagraph"/>
+        <w:numPr>
+          <w:ilvl w:val="0"/>
+          <w:numId w:val="2"/>
+        </w:numPr>
+        <w:rPr>
+          <w:ins w:id="88" w:author="nahallacman b" w:date="2015-05-03T23:38:00Z"/>
+        </w:rPr>
+        <w:pPrChange w:id="89" w:author="nahallacman b" w:date="2015-05-03T23:38:00Z">
+          <w:pPr/>
+        </w:pPrChange>
+      </w:pPr>
+      <w:ins w:id="90" w:author="nahallacman b" w:date="2015-05-03T23:38:00Z">
+        <w:r>
+          <w:t>Orgeon trail</w:t>
+        </w:r>
+      </w:ins>
+    </w:p>
+    <w:p>
+      <w:pPr>
+        <w:pStyle w:val="ListParagraph"/>
+        <w:numPr>
+          <w:ilvl w:val="0"/>
+          <w:numId w:val="2"/>
+        </w:numPr>
+        <w:rPr>
+          <w:ins w:id="91" w:author="nahallacman b" w:date="2015-05-03T23:48:00Z"/>
+        </w:rPr>
+        <w:pPrChange w:id="92" w:author="nahallacman b" w:date="2015-05-03T23:38:00Z">
+          <w:pPr/>
+        </w:pPrChange>
+      </w:pPr>
+      <w:ins w:id="93" w:author="nahallacman b" w:date="2015-05-03T23:38:00Z">
+        <w:r>
+          <w:t xml:space="preserve">Alaksa gold rush </w:t>
+        </w:r>
+      </w:ins>
+    </w:p>
+    <w:p>
+      <w:pPr>
+        <w:pStyle w:val="ListParagraph"/>
+        <w:numPr>
+          <w:ilvl w:val="1"/>
+          <w:numId w:val="2"/>
+        </w:numPr>
+        <w:rPr>
+          <w:ins w:id="94" w:author="nahallacman b" w:date="2015-05-03T23:38:00Z"/>
+        </w:rPr>
+        <w:pPrChange w:id="95" w:author="nahallacman b" w:date="2015-05-03T23:48:00Z">
+          <w:pPr/>
+        </w:pPrChange>
+      </w:pPr>
+      <w:ins w:id="96" w:author="nahallacman b" w:date="2015-05-03T23:38:00Z">
+        <w:r>
+          <w:t>Klondike Christmas letters</w:t>
+        </w:r>
+      </w:ins>
+    </w:p>
+    <w:p>
+      <w:pPr>
+        <w:pStyle w:val="ListParagraph"/>
+        <w:numPr>
+          <w:ilvl w:val="0"/>
+          <w:numId w:val="2"/>
+        </w:numPr>
+        <w:rPr>
+          <w:ins w:id="97" w:author="nahallacman b" w:date="2015-05-03T23:38:00Z"/>
+        </w:rPr>
+        <w:pPrChange w:id="98" w:author="nahallacman b" w:date="2015-05-03T23:38:00Z">
+          <w:pPr/>
+        </w:pPrChange>
+      </w:pPr>
+      <w:ins w:id="99" w:author="nahallacman b" w:date="2015-05-03T23:38:00Z">
+        <w:r>
+          <w:t>Manifest destiny</w:t>
+        </w:r>
+      </w:ins>
+    </w:p>
+    <w:p>
+      <w:pPr>
+        <w:pStyle w:val="ListParagraph"/>
+        <w:numPr>
+          <w:ilvl w:val="1"/>
+          <w:numId w:val="2"/>
+        </w:numPr>
+        <w:rPr>
+          <w:ins w:id="100" w:author="nahallacman b" w:date="2015-05-03T23:43:00Z"/>
+        </w:rPr>
+        <w:pPrChange w:id="101" w:author="nahallacman b" w:date="2015-05-03T23:47:00Z">
+          <w:pPr/>
+        </w:pPrChange>
+      </w:pPr>
+      <w:ins w:id="102" w:author="nahallacman b" w:date="2015-05-03T23:39:00Z">
+        <w:r>
+          <w:t>European superiority over the natives makes it okay to take their land</w:t>
+        </w:r>
+      </w:ins>
+    </w:p>
+    <w:p>
+      <w:pPr>
+        <w:pStyle w:val="ListParagraph"/>
+        <w:numPr>
+          <w:ilvl w:val="0"/>
+          <w:numId w:val="2"/>
+        </w:numPr>
+        <w:rPr>
+          <w:ins w:id="103" w:author="nahallacman b" w:date="2015-05-03T23:45:00Z"/>
+        </w:rPr>
+        <w:pPrChange w:id="104" w:author="nahallacman b" w:date="2015-05-03T23:38:00Z">
+          <w:pPr/>
+        </w:pPrChange>
+      </w:pPr>
+      <w:ins w:id="105" w:author="nahallacman b" w:date="2015-05-03T23:45:00Z">
+        <w:r>
+          <w:t>Religion</w:t>
+        </w:r>
+      </w:ins>
+      <w:ins w:id="106" w:author="nahallacman b" w:date="2015-05-03T23:47:00Z">
+        <w:r>
+          <w:t xml:space="preserve">, convert the natives to Christianity </w:t>
+        </w:r>
+      </w:ins>
+    </w:p>
+    <w:p>
+      <w:pPr>
+        <w:pStyle w:val="ListParagraph"/>
+        <w:numPr>
+          <w:ilvl w:val="1"/>
+          <w:numId w:val="2"/>
+        </w:numPr>
+        <w:rPr>
+          <w:ins w:id="107" w:author="nahallacman b" w:date="2015-05-03T23:45:00Z"/>
+        </w:rPr>
+        <w:pPrChange w:id="108" w:author="nahallacman b" w:date="2015-05-03T23:45:00Z">
+          <w:pPr/>
+        </w:pPrChange>
+      </w:pPr>
+      <w:ins w:id="109" w:author="nahallacman b" w:date="2015-05-03T23:45:00Z">
+        <w:r>
+          <w:t>Russian American colony</w:t>
+        </w:r>
+      </w:ins>
+    </w:p>
+    <w:p>
+      <w:pPr>
+        <w:pStyle w:val="ListParagraph"/>
+        <w:numPr>
+          <w:ilvl w:val="1"/>
+          <w:numId w:val="2"/>
+        </w:numPr>
+        <w:rPr>
+          <w:ins w:id="110" w:author="nahallacman b" w:date="2015-05-03T23:48:00Z"/>
+        </w:rPr>
+        <w:pPrChange w:id="111" w:author="nahallacman b" w:date="2015-05-03T23:45:00Z">
+          <w:pPr/>
+        </w:pPrChange>
+      </w:pPr>
+      <w:ins w:id="112" w:author="nahallacman b" w:date="2015-05-03T23:47:00Z">
+        <w:r>
+          <w:t>Americanization of the PNW</w:t>
+        </w:r>
+      </w:ins>
+    </w:p>
+    <w:p>
+      <w:pPr>
+        <w:rPr>
+          <w:ins w:id="113" w:author="nahallacman b" w:date="2015-05-03T23:48:00Z"/>
+        </w:rPr>
+        <w:pPrChange w:id="114" w:author="nahallacman b" w:date="2015-05-03T23:48:00Z">
+          <w:pPr/>
+        </w:pPrChange>
+      </w:pPr>
+      <w:ins w:id="115" w:author="nahallacman b" w:date="2015-05-03T23:48:00Z">
+        <w:r>
+          <w:t>Postmodernisms</w:t>
+        </w:r>
+      </w:ins>
+    </w:p>
+    <w:p>
+      <w:pPr>
+        <w:rPr>
+          <w:ins w:id="116" w:author="nahallacman b" w:date="2015-05-03T23:49:00Z"/>
+        </w:rPr>
+        <w:pPrChange w:id="117" w:author="nahallacman b" w:date="2015-05-03T23:48:00Z">
+          <w:pPr/>
+        </w:pPrChange>
+      </w:pPr>
+      <w:ins w:id="118" w:author="nahallacman b" w:date="2015-05-03T23:48:00Z">
+        <w:r>
+          <w:tab/>
+        </w:r>
+      </w:ins>
+      <w:ins w:id="119" w:author="nahallacman b" w:date="2015-05-03T23:49:00Z">
+        <w:r>
+          <w:t>Knowledge power</w:t>
+        </w:r>
+      </w:ins>
+    </w:p>
+    <w:p>
+      <w:pPr>
+        <w:rPr>
+          <w:ins w:id="120" w:author="nahallacman b" w:date="2015-05-03T23:50:00Z"/>
+        </w:rPr>
+        <w:pPrChange w:id="121" w:author="nahallacman b" w:date="2015-05-03T23:48:00Z">
+          <w:pPr/>
+        </w:pPrChange>
+      </w:pPr>
+      <w:ins w:id="122" w:author="nahallacman b" w:date="2015-05-03T23:49:00Z">
+        <w:r>
+          <w:tab/>
+          <w:t>All 3 tried to create schools</w:t>
+        </w:r>
+      </w:ins>
+      <w:ins w:id="123" w:author="nahallacman b" w:date="2015-05-03T23:52:00Z">
+        <w:r>
+          <w:t xml:space="preserve"> and/or churches</w:t>
+        </w:r>
+      </w:ins>
+      <w:ins w:id="124" w:author="nahallacman b" w:date="2015-05-03T23:49:00Z">
+        <w:r>
+          <w:t xml:space="preserve"> to educate the children of the future, even if they were obscene like the </w:t>
+        </w:r>
+      </w:ins>
+      <w:ins w:id="125" w:author="nahallacman b" w:date="2015-05-03T23:50:00Z">
+        <w:r>
+          <w:t>Native</w:t>
+        </w:r>
+      </w:ins>
+      <w:ins w:id="126" w:author="nahallacman b" w:date="2015-05-03T23:49:00Z">
+        <w:r>
+          <w:t xml:space="preserve"> American school where they made them “European”</w:t>
+        </w:r>
+      </w:ins>
+    </w:p>
+    <w:p>
+      <w:pPr>
+        <w:rPr>
+          <w:ins w:id="127" w:author="nahallacman b" w:date="2015-05-03T23:51:00Z"/>
+        </w:rPr>
+        <w:pPrChange w:id="128" w:author="nahallacman b" w:date="2015-05-03T23:48:00Z">
+          <w:pPr/>
+        </w:pPrChange>
+      </w:pPr>
+      <w:ins w:id="129" w:author="nahallacman b" w:date="2015-05-03T23:50:00Z">
+        <w:r>
+          <w:tab/>
+          <w:t>Idea/Concept of Manifest destiny again rears its head, the incoming people (Americans) where an improvement and they could improve the people and lands they came to</w:t>
+        </w:r>
+      </w:ins>
+      <w:ins w:id="130" w:author="nahallacman b" w:date="2015-05-03T23:51:00Z">
+        <w:r>
+          <w:t>, also that they had the right to the lands and resources</w:t>
+        </w:r>
+      </w:ins>
+    </w:p>
+    <w:p>
+      <w:pPr>
+        <w:rPr>
+          <w:ins w:id="131" w:author="nahallacman b" w:date="2015-05-04T01:17:00Z"/>
+        </w:rPr>
+        <w:pPrChange w:id="132" w:author="nahallacman b" w:date="2015-05-03T23:48:00Z">
+          <w:pPr/>
+        </w:pPrChange>
+      </w:pPr>
+    </w:p>
+    <w:p>
+      <w:pPr>
+        <w:rPr>
+          <w:ins w:id="133" w:author="nahallacman b" w:date="2015-05-04T01:17:00Z"/>
+        </w:rPr>
+        <w:pPrChange w:id="134" w:author="nahallacman b" w:date="2015-05-03T23:48:00Z">
+          <w:pPr/>
+        </w:pPrChange>
+      </w:pPr>
+      <w:ins w:id="135" w:author="nahallacman b" w:date="2015-05-04T01:17:00Z">
+        <w:r>
+          <w:t>Marxism</w:t>
+        </w:r>
+      </w:ins>
+    </w:p>
+    <w:p>
+      <w:pPr>
+        <w:rPr>
+          <w:ins w:id="136" w:author="nahallacman b" w:date="2015-05-04T01:22:00Z"/>
+        </w:rPr>
+        <w:pPrChange w:id="137" w:author="nahallacman b" w:date="2015-05-03T23:48:00Z">
+          <w:pPr/>
+        </w:pPrChange>
+      </w:pPr>
+      <w:ins w:id="138" w:author="nahallacman b" w:date="2015-05-04T01:17:00Z">
+        <w:r>
+          <w:tab/>
+        </w:r>
+      </w:ins>
+      <w:ins w:id="139" w:author="nahallacman b" w:date="2015-05-04T01:22:00Z">
+        <w:r>
+          <w:t>Taking over the native peoples territories because manifest destiny (?)</w:t>
+        </w:r>
+        <w:bookmarkStart w:id="140" w:name="_GoBack"/>
+        <w:bookmarkEnd w:id="140"/>
+      </w:ins>
+    </w:p>
+    <w:p>
+      <w:pPr>
+        <w:rPr>
+          <w:ins w:id="141" w:author="nahallacman b" w:date="2015-05-04T01:22:00Z"/>
+        </w:rPr>
+        <w:pPrChange w:id="142" w:author="nahallacman b" w:date="2015-05-03T23:48:00Z">
+          <w:pPr/>
+        </w:pPrChange>
+      </w:pPr>
+      <w:ins w:id="143" w:author="nahallacman b" w:date="2015-05-04T01:22:00Z">
+        <w:r>
+          <w:lastRenderedPageBreak/>
+          <w:tab/>
+          <w:t>Taking the natural resources from an area, extracting them, and moving the wealth to other places.</w:t>
+        </w:r>
+      </w:ins>
+    </w:p>
+    <w:p>
+      <w:pPr>
+        <w:rPr>
+          <w:ins w:id="144" w:author="nahallacman b" w:date="2015-05-03T23:50:00Z"/>
+        </w:rPr>
+        <w:pPrChange w:id="145" w:author="nahallacman b" w:date="2015-05-03T23:48:00Z">
+          <w:pPr/>
+        </w:pPrChange>
+      </w:pPr>
+    </w:p>
+    <w:p>
+      <w:pPr>
+        <w:rPr>
+          <w:ins w:id="146" w:author="nahallacman b" w:date="2015-05-03T23:48:00Z"/>
+        </w:rPr>
+        <w:pPrChange w:id="147" w:author="nahallacman b" w:date="2015-05-03T23:48:00Z">
+          <w:pPr/>
+        </w:pPrChange>
+      </w:pPr>
+    </w:p>
+    <w:p>
+      <w:pPr>
+        <w:pPrChange w:id="148" w:author="nahallacman b" w:date="2015-05-03T23:48:00Z">
+          <w:pPr/>
+        </w:pPrChange>
+      </w:pPr>
+      <w:ins w:id="149" w:author="nahallacman b" w:date="2015-05-03T23:48:00Z">
+        <w:r>
+          <w:tab/>
+        </w:r>
+      </w:ins>
     </w:p>
     <w:sectPr>
       <w:pgSz w:w="12240" w:h="15840"/>
@@ -612,6 +1521,118 @@
 <file path=word/numbering.xml><?xml version="1.0" encoding="utf-8"?>
 <w:numbering xmlns:wpc="http://schemas.microsoft.com/office/word/2010/wordprocessingCanvas" xmlns:mc="http://schemas.openxmlformats.org/markup-compatibility/2006" xmlns:o="urn:schemas-microsoft-com:office:office" xmlns:r="http://schemas.openxmlformats.org/officeDocument/2006/relationships" xmlns:m="http://schemas.openxmlformats.org/officeDocument/2006/math" xmlns:v="urn:schemas-microsoft-com:vml" xmlns:wp14="http://schemas.microsoft.com/office/word/2010/wordprocessingDrawing" xmlns:wp="http://schemas.openxmlformats.org/drawingml/2006/wordprocessingDrawing" xmlns:w10="urn:schemas-microsoft-com:office:word" xmlns:w="http://schemas.openxmlformats.org/wordprocessingml/2006/main" xmlns:w14="http://schemas.microsoft.com/office/word/2010/wordml" xmlns:w15="http://schemas.microsoft.com/office/word/2012/wordml" xmlns:wpg="http://schemas.microsoft.com/office/word/2010/wordprocessingGroup" xmlns:wpi="http://schemas.microsoft.com/office/word/2010/wordprocessingInk" xmlns:wne="http://schemas.microsoft.com/office/word/2006/wordml" xmlns:wps="http://schemas.microsoft.com/office/word/2010/wordprocessingShape" mc:Ignorable="w14 w15 wp14">
   <w:abstractNum w:abstractNumId="0">
+    <w:nsid w:val="15DB2D18"/>
+    <w:multiLevelType w:val="hybridMultilevel"/>
+    <w:tmpl w:val="3BE2A9A6"/>
+    <w:lvl w:ilvl="0" w:tplc="2FC63672">
+      <w:numFmt w:val="bullet"/>
+      <w:lvlText w:val="-"/>
+      <w:lvlJc w:val="left"/>
+      <w:pPr>
+        <w:ind w:left="1080" w:hanging="360"/>
+      </w:pPr>
+      <w:rPr>
+        <w:rFonts w:ascii="Calibri" w:eastAsiaTheme="minorHAnsi" w:hAnsi="Calibri" w:cstheme="minorBidi" w:hint="default"/>
+      </w:rPr>
+    </w:lvl>
+    <w:lvl w:ilvl="1" w:tplc="04090003">
+      <w:start w:val="1"/>
+      <w:numFmt w:val="bullet"/>
+      <w:lvlText w:val="o"/>
+      <w:lvlJc w:val="left"/>
+      <w:pPr>
+        <w:ind w:left="1800" w:hanging="360"/>
+      </w:pPr>
+      <w:rPr>
+        <w:rFonts w:ascii="Courier New" w:hAnsi="Courier New" w:cs="Courier New" w:hint="default"/>
+      </w:rPr>
+    </w:lvl>
+    <w:lvl w:ilvl="2" w:tplc="04090005" w:tentative="1">
+      <w:start w:val="1"/>
+      <w:numFmt w:val="bullet"/>
+      <w:lvlText w:val=""/>
+      <w:lvlJc w:val="left"/>
+      <w:pPr>
+        <w:ind w:left="2520" w:hanging="360"/>
+      </w:pPr>
+      <w:rPr>
+        <w:rFonts w:ascii="Wingdings" w:hAnsi="Wingdings" w:hint="default"/>
+      </w:rPr>
+    </w:lvl>
+    <w:lvl w:ilvl="3" w:tplc="04090001" w:tentative="1">
+      <w:start w:val="1"/>
+      <w:numFmt w:val="bullet"/>
+      <w:lvlText w:val=""/>
+      <w:lvlJc w:val="left"/>
+      <w:pPr>
+        <w:ind w:left="3240" w:hanging="360"/>
+      </w:pPr>
+      <w:rPr>
+        <w:rFonts w:ascii="Symbol" w:hAnsi="Symbol" w:hint="default"/>
+      </w:rPr>
+    </w:lvl>
+    <w:lvl w:ilvl="4" w:tplc="04090003" w:tentative="1">
+      <w:start w:val="1"/>
+      <w:numFmt w:val="bullet"/>
+      <w:lvlText w:val="o"/>
+      <w:lvlJc w:val="left"/>
+      <w:pPr>
+        <w:ind w:left="3960" w:hanging="360"/>
+      </w:pPr>
+      <w:rPr>
+        <w:rFonts w:ascii="Courier New" w:hAnsi="Courier New" w:cs="Courier New" w:hint="default"/>
+      </w:rPr>
+    </w:lvl>
+    <w:lvl w:ilvl="5" w:tplc="04090005" w:tentative="1">
+      <w:start w:val="1"/>
+      <w:numFmt w:val="bullet"/>
+      <w:lvlText w:val=""/>
+      <w:lvlJc w:val="left"/>
+      <w:pPr>
+        <w:ind w:left="4680" w:hanging="360"/>
+      </w:pPr>
+      <w:rPr>
+        <w:rFonts w:ascii="Wingdings" w:hAnsi="Wingdings" w:hint="default"/>
+      </w:rPr>
+    </w:lvl>
+    <w:lvl w:ilvl="6" w:tplc="04090001" w:tentative="1">
+      <w:start w:val="1"/>
+      <w:numFmt w:val="bullet"/>
+      <w:lvlText w:val=""/>
+      <w:lvlJc w:val="left"/>
+      <w:pPr>
+        <w:ind w:left="5400" w:hanging="360"/>
+      </w:pPr>
+      <w:rPr>
+        <w:rFonts w:ascii="Symbol" w:hAnsi="Symbol" w:hint="default"/>
+      </w:rPr>
+    </w:lvl>
+    <w:lvl w:ilvl="7" w:tplc="04090003" w:tentative="1">
+      <w:start w:val="1"/>
+      <w:numFmt w:val="bullet"/>
+      <w:lvlText w:val="o"/>
+      <w:lvlJc w:val="left"/>
+      <w:pPr>
+        <w:ind w:left="6120" w:hanging="360"/>
+      </w:pPr>
+      <w:rPr>
+        <w:rFonts w:ascii="Courier New" w:hAnsi="Courier New" w:cs="Courier New" w:hint="default"/>
+      </w:rPr>
+    </w:lvl>
+    <w:lvl w:ilvl="8" w:tplc="04090005" w:tentative="1">
+      <w:start w:val="1"/>
+      <w:numFmt w:val="bullet"/>
+      <w:lvlText w:val=""/>
+      <w:lvlJc w:val="left"/>
+      <w:pPr>
+        <w:ind w:left="6840" w:hanging="360"/>
+      </w:pPr>
+      <w:rPr>
+        <w:rFonts w:ascii="Wingdings" w:hAnsi="Wingdings" w:hint="default"/>
+      </w:rPr>
+    </w:lvl>
+  </w:abstractNum>
+  <w:abstractNum w:abstractNumId="1">
     <w:nsid w:val="5C3368B3"/>
     <w:multiLevelType w:val="hybridMultilevel"/>
     <w:tmpl w:val="E32C8B08"/>
@@ -698,9 +1719,20 @@
     </w:lvl>
   </w:abstractNum>
   <w:num w:numId="1">
+    <w:abstractNumId w:val="1"/>
+  </w:num>
+  <w:num w:numId="2">
     <w:abstractNumId w:val="0"/>
   </w:num>
 </w:numbering>
+</file>
+
+<file path=word/people.xml><?xml version="1.0" encoding="utf-8"?>
+<w15:people xmlns:wpc="http://schemas.microsoft.com/office/word/2010/wordprocessingCanvas" xmlns:mc="http://schemas.openxmlformats.org/markup-compatibility/2006" xmlns:o="urn:schemas-microsoft-com:office:office" xmlns:r="http://schemas.openxmlformats.org/officeDocument/2006/relationships" xmlns:m="http://schemas.openxmlformats.org/officeDocument/2006/math" xmlns:v="urn:schemas-microsoft-com:vml" xmlns:wp14="http://schemas.microsoft.com/office/word/2010/wordprocessingDrawing" xmlns:wp="http://schemas.openxmlformats.org/drawingml/2006/wordprocessingDrawing" xmlns:w10="urn:schemas-microsoft-com:office:word" xmlns:w="http://schemas.openxmlformats.org/wordprocessingml/2006/main" xmlns:w14="http://schemas.microsoft.com/office/word/2010/wordml" xmlns:w15="http://schemas.microsoft.com/office/word/2012/wordml" xmlns:wpg="http://schemas.microsoft.com/office/word/2010/wordprocessingGroup" xmlns:wpi="http://schemas.microsoft.com/office/word/2010/wordprocessingInk" xmlns:wne="http://schemas.microsoft.com/office/word/2006/wordml" xmlns:wps="http://schemas.microsoft.com/office/word/2010/wordprocessingShape" mc:Ignorable="w14 w15 wp14">
+  <w15:person w15:author="nahallacman b">
+    <w15:presenceInfo w15:providerId="Windows Live" w15:userId="fcf1432171e861b4"/>
+  </w15:person>
+</w15:people>
 </file>
 
 <file path=word/styles.xml><?xml version="1.0" encoding="utf-8"?>
@@ -1129,6 +2161,17 @@
     <w:basedOn w:val="DefaultParagraphFont"/>
     <w:rsid w:val="00CA54C3"/>
   </w:style>
+  <w:style w:type="paragraph" w:styleId="ListParagraph">
+    <w:name w:val="List Paragraph"/>
+    <w:basedOn w:val="Normal"/>
+    <w:uiPriority w:val="34"/>
+    <w:qFormat/>
+    <w:rsid w:val="00733059"/>
+    <w:pPr>
+      <w:ind w:left="720"/>
+      <w:contextualSpacing/>
+    </w:pPr>
+  </w:style>
 </w:styles>
 </file>
 
@@ -1391,4 +2434,16 @@
     </a:ext>
   </a:extLst>
 </a:theme>
+</file>
+
+<file path=customXml/item1.xml><?xml version="1.0" encoding="utf-8"?>
+<b:Sources xmlns:b="http://schemas.openxmlformats.org/officeDocument/2006/bibliography" xmlns="http://schemas.openxmlformats.org/officeDocument/2006/bibliography" SelectedStyle="\APASixthEditionOfficeOnline.xsl" StyleName="APA" Version="6"/>
+</file>
+
+<file path=customXml/itemProps1.xml><?xml version="1.0" encoding="utf-8"?>
+<ds:datastoreItem xmlns:ds="http://schemas.openxmlformats.org/officeDocument/2006/customXml" ds:itemID="{DFA95F05-58E6-443A-8A4C-00A928CC1241}">
+  <ds:schemaRefs>
+    <ds:schemaRef ds:uri="http://schemas.openxmlformats.org/officeDocument/2006/bibliography"/>
+  </ds:schemaRefs>
+</ds:datastoreItem>
 </file>
</xml_diff>